<commit_message>
feat: add new doc
</commit_message>
<xml_diff>
--- a/cv/src/assets/Pavel_Andreikovets.docx
+++ b/cv/src/assets/Pavel_Andreikovets.docx
@@ -847,18 +847,271 @@
           <w:sz w:val="20"/>
           <w:shd w:fill="auto" w:val="clear"/>
         </w:rPr>
-        <w:t xml:space="preserve">JS, HTML, CSS, React+Redux, GitHub, </w:t>
-      </w:r>
-      <w:r>
-        <w:rPr>
-          <w:rFonts w:ascii="Tahoma" w:hAnsi="Tahoma" w:cs="Tahoma" w:eastAsia="Tahoma"/>
-          <w:color w:val="666666"/>
-          <w:spacing w:val="0"/>
-          <w:position w:val="0"/>
-          <w:sz w:val="20"/>
-          <w:shd w:fill="auto" w:val="clear"/>
-        </w:rPr>
-        <w:t xml:space="preserve">Webpack, Sass</w:t>
+        <w:t xml:space="preserve">JavaScript, HTML, CSS, React, Redux, Sass, GitHub, Webpack, BEM</w:t>
+      </w:r>
+      <w:r>
+        <w:rPr>
+          <w:rFonts w:ascii="Tahoma" w:hAnsi="Tahoma" w:cs="Tahoma" w:eastAsia="Tahoma"/>
+          <w:color w:val="555555"/>
+          <w:spacing w:val="0"/>
+          <w:position w:val="0"/>
+          <w:sz w:val="20"/>
+          <w:shd w:fill="auto" w:val="clear"/>
+        </w:rPr>
+        <w:t xml:space="preserve">, </w:t>
+      </w:r>
+      <w:r>
+        <w:rPr>
+          <w:rFonts w:ascii="Tahoma" w:hAnsi="Tahoma" w:cs="Tahoma" w:eastAsia="Tahoma"/>
+          <w:color w:val="555555"/>
+          <w:spacing w:val="0"/>
+          <w:position w:val="0"/>
+          <w:sz w:val="20"/>
+          <w:shd w:fill="auto" w:val="clear"/>
+        </w:rPr>
+        <w:t xml:space="preserve">ООП</w:t>
+      </w:r>
+      <w:r>
+        <w:rPr>
+          <w:rFonts w:ascii="Tahoma" w:hAnsi="Tahoma" w:cs="Tahoma" w:eastAsia="Tahoma"/>
+          <w:color w:val="555555"/>
+          <w:spacing w:val="0"/>
+          <w:position w:val="0"/>
+          <w:sz w:val="20"/>
+          <w:shd w:fill="auto" w:val="clear"/>
+        </w:rPr>
+        <w:t xml:space="preserve">, </w:t>
+      </w:r>
+      <w:r>
+        <w:rPr>
+          <w:rFonts w:ascii="Tahoma" w:hAnsi="Tahoma" w:cs="Tahoma" w:eastAsia="Tahoma"/>
+          <w:color w:val="555555"/>
+          <w:spacing w:val="0"/>
+          <w:position w:val="0"/>
+          <w:sz w:val="20"/>
+          <w:shd w:fill="auto" w:val="clear"/>
+        </w:rPr>
+        <w:t xml:space="preserve">Redux-thunk</w:t>
+      </w:r>
+    </w:p>
+    <w:p>
+      <w:pPr>
+        <w:numPr>
+          <w:ilvl w:val="0"/>
+          <w:numId w:val="28"/>
+        </w:numPr>
+        <w:tabs>
+          <w:tab w:val="left" w:pos="454" w:leader="none"/>
+        </w:tabs>
+        <w:spacing w:before="0" w:after="120" w:line="240"/>
+        <w:ind w:right="0" w:left="454" w:hanging="341"/>
+        <w:jc w:val="both"/>
+        <w:rPr>
+          <w:rFonts w:ascii="Tahoma" w:hAnsi="Tahoma" w:cs="Tahoma" w:eastAsia="Tahoma"/>
+          <w:color w:val="555555"/>
+          <w:spacing w:val="0"/>
+          <w:position w:val="0"/>
+          <w:sz w:val="20"/>
+          <w:shd w:fill="auto" w:val="clear"/>
+        </w:rPr>
+      </w:pPr>
+      <w:r>
+        <w:rPr>
+          <w:rFonts w:ascii="Tahoma" w:hAnsi="Tahoma" w:cs="Tahoma" w:eastAsia="Tahoma"/>
+          <w:color w:val="555555"/>
+          <w:spacing w:val="0"/>
+          <w:position w:val="0"/>
+          <w:sz w:val="20"/>
+          <w:shd w:fill="auto" w:val="clear"/>
+        </w:rPr>
+        <w:t xml:space="preserve">Axios</w:t>
+      </w:r>
+      <w:r>
+        <w:rPr>
+          <w:rFonts w:ascii="Tahoma" w:hAnsi="Tahoma" w:cs="Tahoma" w:eastAsia="Tahoma"/>
+          <w:color w:val="555555"/>
+          <w:spacing w:val="0"/>
+          <w:position w:val="0"/>
+          <w:sz w:val="20"/>
+          <w:shd w:fill="auto" w:val="clear"/>
+        </w:rPr>
+        <w:t xml:space="preserve">, </w:t>
+      </w:r>
+      <w:r>
+        <w:rPr>
+          <w:rFonts w:ascii="Tahoma" w:hAnsi="Tahoma" w:cs="Tahoma" w:eastAsia="Tahoma"/>
+          <w:color w:val="555555"/>
+          <w:spacing w:val="0"/>
+          <w:position w:val="0"/>
+          <w:sz w:val="20"/>
+          <w:shd w:fill="auto" w:val="clear"/>
+        </w:rPr>
+        <w:t xml:space="preserve">React-redux</w:t>
+      </w:r>
+      <w:r>
+        <w:rPr>
+          <w:rFonts w:ascii="Tahoma" w:hAnsi="Tahoma" w:cs="Tahoma" w:eastAsia="Tahoma"/>
+          <w:color w:val="555555"/>
+          <w:spacing w:val="0"/>
+          <w:position w:val="0"/>
+          <w:sz w:val="20"/>
+          <w:shd w:fill="auto" w:val="clear"/>
+        </w:rPr>
+        <w:t xml:space="preserve">, </w:t>
+      </w:r>
+      <w:r>
+        <w:rPr>
+          <w:rFonts w:ascii="Tahoma" w:hAnsi="Tahoma" w:cs="Tahoma" w:eastAsia="Tahoma"/>
+          <w:color w:val="555555"/>
+          <w:spacing w:val="0"/>
+          <w:position w:val="0"/>
+          <w:sz w:val="20"/>
+          <w:shd w:fill="auto" w:val="clear"/>
+        </w:rPr>
+        <w:t xml:space="preserve">Redux-form</w:t>
+      </w:r>
+      <w:r>
+        <w:rPr>
+          <w:rFonts w:ascii="Tahoma" w:hAnsi="Tahoma" w:cs="Tahoma" w:eastAsia="Tahoma"/>
+          <w:color w:val="555555"/>
+          <w:spacing w:val="0"/>
+          <w:position w:val="0"/>
+          <w:sz w:val="20"/>
+          <w:shd w:fill="auto" w:val="clear"/>
+        </w:rPr>
+        <w:t xml:space="preserve">, </w:t>
+      </w:r>
+      <w:r>
+        <w:rPr>
+          <w:rFonts w:ascii="Tahoma" w:hAnsi="Tahoma" w:cs="Tahoma" w:eastAsia="Tahoma"/>
+          <w:color w:val="555555"/>
+          <w:spacing w:val="0"/>
+          <w:position w:val="0"/>
+          <w:sz w:val="20"/>
+          <w:shd w:fill="auto" w:val="clear"/>
+        </w:rPr>
+        <w:t xml:space="preserve">Reselect</w:t>
+      </w:r>
+      <w:r>
+        <w:rPr>
+          <w:rFonts w:ascii="Tahoma" w:hAnsi="Tahoma" w:cs="Tahoma" w:eastAsia="Tahoma"/>
+          <w:color w:val="555555"/>
+          <w:spacing w:val="0"/>
+          <w:position w:val="0"/>
+          <w:sz w:val="20"/>
+          <w:shd w:fill="auto" w:val="clear"/>
+        </w:rPr>
+        <w:t xml:space="preserve">, </w:t>
+      </w:r>
+      <w:r>
+        <w:rPr>
+          <w:rFonts w:ascii="Tahoma" w:hAnsi="Tahoma" w:cs="Tahoma" w:eastAsia="Tahoma"/>
+          <w:color w:val="555555"/>
+          <w:spacing w:val="0"/>
+          <w:position w:val="0"/>
+          <w:sz w:val="20"/>
+          <w:shd w:fill="auto" w:val="clear"/>
+        </w:rPr>
+        <w:t xml:space="preserve">Classnames</w:t>
+      </w:r>
+      <w:r>
+        <w:rPr>
+          <w:rFonts w:ascii="Tahoma" w:hAnsi="Tahoma" w:cs="Tahoma" w:eastAsia="Tahoma"/>
+          <w:color w:val="555555"/>
+          <w:spacing w:val="0"/>
+          <w:position w:val="0"/>
+          <w:sz w:val="20"/>
+          <w:shd w:fill="auto" w:val="clear"/>
+        </w:rPr>
+        <w:t xml:space="preserve">, </w:t>
+      </w:r>
+      <w:r>
+        <w:rPr>
+          <w:rFonts w:ascii="Tahoma" w:hAnsi="Tahoma" w:cs="Tahoma" w:eastAsia="Tahoma"/>
+          <w:color w:val="555555"/>
+          <w:spacing w:val="0"/>
+          <w:position w:val="0"/>
+          <w:sz w:val="20"/>
+          <w:shd w:fill="auto" w:val="clear"/>
+        </w:rPr>
+        <w:t xml:space="preserve">React-router-dom</w:t>
+      </w:r>
+    </w:p>
+    <w:p>
+      <w:pPr>
+        <w:numPr>
+          <w:ilvl w:val="0"/>
+          <w:numId w:val="28"/>
+        </w:numPr>
+        <w:tabs>
+          <w:tab w:val="left" w:pos="454" w:leader="none"/>
+        </w:tabs>
+        <w:spacing w:before="0" w:after="120" w:line="240"/>
+        <w:ind w:right="0" w:left="454" w:hanging="341"/>
+        <w:jc w:val="both"/>
+        <w:rPr>
+          <w:rFonts w:ascii="Tahoma" w:hAnsi="Tahoma" w:cs="Tahoma" w:eastAsia="Tahoma"/>
+          <w:color w:val="555555"/>
+          <w:spacing w:val="0"/>
+          <w:position w:val="0"/>
+          <w:sz w:val="20"/>
+          <w:shd w:fill="auto" w:val="clear"/>
+        </w:rPr>
+      </w:pPr>
+      <w:r>
+        <w:rPr>
+          <w:rFonts w:ascii="Tahoma" w:hAnsi="Tahoma" w:cs="Tahoma" w:eastAsia="Tahoma"/>
+          <w:color w:val="555555"/>
+          <w:spacing w:val="0"/>
+          <w:position w:val="0"/>
+          <w:sz w:val="20"/>
+          <w:shd w:fill="auto" w:val="clear"/>
+        </w:rPr>
+        <w:t xml:space="preserve">REST</w:t>
+      </w:r>
+      <w:r>
+        <w:rPr>
+          <w:rFonts w:ascii="Tahoma" w:hAnsi="Tahoma" w:cs="Tahoma" w:eastAsia="Tahoma"/>
+          <w:color w:val="555555"/>
+          <w:spacing w:val="0"/>
+          <w:position w:val="0"/>
+          <w:sz w:val="20"/>
+          <w:shd w:fill="auto" w:val="clear"/>
+        </w:rPr>
+        <w:t xml:space="preserve">, </w:t>
+      </w:r>
+      <w:r>
+        <w:rPr>
+          <w:rFonts w:ascii="Tahoma" w:hAnsi="Tahoma" w:cs="Tahoma" w:eastAsia="Tahoma"/>
+          <w:color w:val="555555"/>
+          <w:spacing w:val="0"/>
+          <w:position w:val="0"/>
+          <w:sz w:val="20"/>
+          <w:shd w:fill="auto" w:val="clear"/>
+        </w:rPr>
+        <w:t xml:space="preserve">FLUX</w:t>
+      </w:r>
+      <w:r>
+        <w:rPr>
+          <w:rFonts w:ascii="Tahoma" w:hAnsi="Tahoma" w:cs="Tahoma" w:eastAsia="Tahoma"/>
+          <w:color w:val="555555"/>
+          <w:spacing w:val="0"/>
+          <w:position w:val="0"/>
+          <w:sz w:val="20"/>
+          <w:shd w:fill="auto" w:val="clear"/>
+        </w:rPr>
+        <w:t xml:space="preserve">, </w:t>
+      </w:r>
+      <w:r>
+        <w:rPr>
+          <w:rFonts w:ascii="Tahoma" w:hAnsi="Tahoma" w:cs="Tahoma" w:eastAsia="Tahoma"/>
+          <w:color w:val="555555"/>
+          <w:spacing w:val="0"/>
+          <w:position w:val="0"/>
+          <w:sz w:val="20"/>
+          <w:shd w:fill="auto" w:val="clear"/>
+        </w:rPr>
+        <w:t xml:space="preserve">SPA</w:t>
       </w:r>
     </w:p>
     <w:p>
@@ -878,17 +1131,6 @@
           <w:shd w:fill="auto" w:val="clear"/>
         </w:rPr>
       </w:pPr>
-      <w:r>
-        <w:rPr>
-          <w:rFonts w:ascii="Tahoma" w:hAnsi="Tahoma" w:cs="Tahoma" w:eastAsia="Tahoma"/>
-          <w:color w:val="555555"/>
-          <w:spacing w:val="0"/>
-          <w:position w:val="0"/>
-          <w:sz w:val="20"/>
-          <w:shd w:fill="auto" w:val="clear"/>
-        </w:rPr>
-        <w:t xml:space="preserve"> </w:t>
-      </w:r>
     </w:p>
     <w:p>
       <w:pPr>
@@ -923,7 +1165,7 @@
       <w:pPr>
         <w:numPr>
           <w:ilvl w:val="0"/>
-          <w:numId w:val="30"/>
+          <w:numId w:val="32"/>
         </w:numPr>
         <w:tabs>
           <w:tab w:val="left" w:pos="454" w:leader="none"/>
@@ -978,7 +1220,7 @@
       <w:pPr>
         <w:numPr>
           <w:ilvl w:val="0"/>
-          <w:numId w:val="30"/>
+          <w:numId w:val="32"/>
         </w:numPr>
         <w:tabs>
           <w:tab w:val="left" w:pos="454" w:leader="none"/>
@@ -1034,7 +1276,7 @@
       <w:pPr>
         <w:numPr>
           <w:ilvl w:val="0"/>
-          <w:numId w:val="30"/>
+          <w:numId w:val="32"/>
         </w:numPr>
         <w:tabs>
           <w:tab w:val="left" w:pos="454" w:leader="none"/>
@@ -1144,7 +1386,7 @@
       <w:pPr>
         <w:numPr>
           <w:ilvl w:val="0"/>
-          <w:numId w:val="35"/>
+          <w:numId w:val="37"/>
         </w:numPr>
         <w:tabs>
           <w:tab w:val="left" w:pos="454" w:leader="none"/>
@@ -1222,7 +1464,7 @@
       <w:pPr>
         <w:numPr>
           <w:ilvl w:val="0"/>
-          <w:numId w:val="35"/>
+          <w:numId w:val="37"/>
         </w:numPr>
         <w:tabs>
           <w:tab w:val="left" w:pos="454" w:leader="none"/>
@@ -3778,29 +4020,7 @@
                 <w:sz w:val="22"/>
                 <w:shd w:fill="auto" w:val="clear"/>
               </w:rPr>
-              <w:t xml:space="preserve">I took a course in React </w:t>
-            </w:r>
-            <w:r>
-              <w:rPr>
-                <w:rFonts w:ascii="Calibri" w:hAnsi="Calibri" w:cs="Calibri" w:eastAsia="Calibri"/>
-                <w:color w:val="auto"/>
-                <w:spacing w:val="0"/>
-                <w:position w:val="0"/>
-                <w:sz w:val="22"/>
-                <w:shd w:fill="auto" w:val="clear"/>
-              </w:rPr>
-              <w:t xml:space="preserve">with Kuzyuberdin</w:t>
-            </w:r>
-            <w:r>
-              <w:rPr>
-                <w:rFonts w:ascii="Calibri" w:hAnsi="Calibri" w:cs="Calibri" w:eastAsia="Calibri"/>
-                <w:color w:val="auto"/>
-                <w:spacing w:val="0"/>
-                <w:position w:val="0"/>
-                <w:sz w:val="22"/>
-                <w:shd w:fill="auto" w:val="clear"/>
-              </w:rPr>
-              <w:t xml:space="preserve">.</w:t>
+              <w:t xml:space="preserve">I took a course in React with Kuzyuberdin.</w:t>
             </w:r>
           </w:p>
         </w:tc>
@@ -3881,10 +4101,10 @@
   <w:num w:numId="28">
     <w:abstractNumId w:val="12"/>
   </w:num>
-  <w:num w:numId="30">
+  <w:num w:numId="32">
     <w:abstractNumId w:val="6"/>
   </w:num>
-  <w:num w:numId="35">
+  <w:num w:numId="37">
     <w:abstractNumId w:val="0"/>
   </w:num>
 </w:numbering>

</xml_diff>

<commit_message>
feat: updated my skills
</commit_message>
<xml_diff>
--- a/cv/src/assets/Pavel_Andreikovets.docx
+++ b/cv/src/assets/Pavel_Andreikovets.docx
@@ -847,7 +847,7 @@
           <w:sz w:val="20"/>
           <w:shd w:fill="auto" w:val="clear"/>
         </w:rPr>
-        <w:t xml:space="preserve">JavaScript, HTML, CSS, React, Redux, Sass, GitHub, Webpack, BEM</w:t>
+        <w:t xml:space="preserve">JavaScript, HTML, CSS, React, Redux, Sass, GitHub, Webpack, BEM, </w:t>
       </w:r>
       <w:r>
         <w:rPr>
@@ -858,40 +858,7 @@
           <w:sz w:val="20"/>
           <w:shd w:fill="auto" w:val="clear"/>
         </w:rPr>
-        <w:t xml:space="preserve">, </w:t>
-      </w:r>
-      <w:r>
-        <w:rPr>
-          <w:rFonts w:ascii="Tahoma" w:hAnsi="Tahoma" w:cs="Tahoma" w:eastAsia="Tahoma"/>
-          <w:color w:val="555555"/>
-          <w:spacing w:val="0"/>
-          <w:position w:val="0"/>
-          <w:sz w:val="20"/>
-          <w:shd w:fill="auto" w:val="clear"/>
-        </w:rPr>
-        <w:t xml:space="preserve">ООП</w:t>
-      </w:r>
-      <w:r>
-        <w:rPr>
-          <w:rFonts w:ascii="Tahoma" w:hAnsi="Tahoma" w:cs="Tahoma" w:eastAsia="Tahoma"/>
-          <w:color w:val="555555"/>
-          <w:spacing w:val="0"/>
-          <w:position w:val="0"/>
-          <w:sz w:val="20"/>
-          <w:shd w:fill="auto" w:val="clear"/>
-        </w:rPr>
-        <w:t xml:space="preserve">, </w:t>
-      </w:r>
-      <w:r>
-        <w:rPr>
-          <w:rFonts w:ascii="Tahoma" w:hAnsi="Tahoma" w:cs="Tahoma" w:eastAsia="Tahoma"/>
-          <w:color w:val="555555"/>
-          <w:spacing w:val="0"/>
-          <w:position w:val="0"/>
-          <w:sz w:val="20"/>
-          <w:shd w:fill="auto" w:val="clear"/>
-        </w:rPr>
-        <w:t xml:space="preserve">Redux-thunk</w:t>
+        <w:t xml:space="preserve">ООП, Redux-thunk</w:t>
       </w:r>
     </w:p>
     <w:p>
@@ -924,117 +891,7 @@
           <w:sz w:val="20"/>
           <w:shd w:fill="auto" w:val="clear"/>
         </w:rPr>
-        <w:t xml:space="preserve">Axios</w:t>
-      </w:r>
-      <w:r>
-        <w:rPr>
-          <w:rFonts w:ascii="Tahoma" w:hAnsi="Tahoma" w:cs="Tahoma" w:eastAsia="Tahoma"/>
-          <w:color w:val="555555"/>
-          <w:spacing w:val="0"/>
-          <w:position w:val="0"/>
-          <w:sz w:val="20"/>
-          <w:shd w:fill="auto" w:val="clear"/>
-        </w:rPr>
-        <w:t xml:space="preserve">, </w:t>
-      </w:r>
-      <w:r>
-        <w:rPr>
-          <w:rFonts w:ascii="Tahoma" w:hAnsi="Tahoma" w:cs="Tahoma" w:eastAsia="Tahoma"/>
-          <w:color w:val="555555"/>
-          <w:spacing w:val="0"/>
-          <w:position w:val="0"/>
-          <w:sz w:val="20"/>
-          <w:shd w:fill="auto" w:val="clear"/>
-        </w:rPr>
-        <w:t xml:space="preserve">React-redux</w:t>
-      </w:r>
-      <w:r>
-        <w:rPr>
-          <w:rFonts w:ascii="Tahoma" w:hAnsi="Tahoma" w:cs="Tahoma" w:eastAsia="Tahoma"/>
-          <w:color w:val="555555"/>
-          <w:spacing w:val="0"/>
-          <w:position w:val="0"/>
-          <w:sz w:val="20"/>
-          <w:shd w:fill="auto" w:val="clear"/>
-        </w:rPr>
-        <w:t xml:space="preserve">, </w:t>
-      </w:r>
-      <w:r>
-        <w:rPr>
-          <w:rFonts w:ascii="Tahoma" w:hAnsi="Tahoma" w:cs="Tahoma" w:eastAsia="Tahoma"/>
-          <w:color w:val="555555"/>
-          <w:spacing w:val="0"/>
-          <w:position w:val="0"/>
-          <w:sz w:val="20"/>
-          <w:shd w:fill="auto" w:val="clear"/>
-        </w:rPr>
-        <w:t xml:space="preserve">Redux-form</w:t>
-      </w:r>
-      <w:r>
-        <w:rPr>
-          <w:rFonts w:ascii="Tahoma" w:hAnsi="Tahoma" w:cs="Tahoma" w:eastAsia="Tahoma"/>
-          <w:color w:val="555555"/>
-          <w:spacing w:val="0"/>
-          <w:position w:val="0"/>
-          <w:sz w:val="20"/>
-          <w:shd w:fill="auto" w:val="clear"/>
-        </w:rPr>
-        <w:t xml:space="preserve">, </w:t>
-      </w:r>
-      <w:r>
-        <w:rPr>
-          <w:rFonts w:ascii="Tahoma" w:hAnsi="Tahoma" w:cs="Tahoma" w:eastAsia="Tahoma"/>
-          <w:color w:val="555555"/>
-          <w:spacing w:val="0"/>
-          <w:position w:val="0"/>
-          <w:sz w:val="20"/>
-          <w:shd w:fill="auto" w:val="clear"/>
-        </w:rPr>
-        <w:t xml:space="preserve">Reselect</w:t>
-      </w:r>
-      <w:r>
-        <w:rPr>
-          <w:rFonts w:ascii="Tahoma" w:hAnsi="Tahoma" w:cs="Tahoma" w:eastAsia="Tahoma"/>
-          <w:color w:val="555555"/>
-          <w:spacing w:val="0"/>
-          <w:position w:val="0"/>
-          <w:sz w:val="20"/>
-          <w:shd w:fill="auto" w:val="clear"/>
-        </w:rPr>
-        <w:t xml:space="preserve">, </w:t>
-      </w:r>
-      <w:r>
-        <w:rPr>
-          <w:rFonts w:ascii="Tahoma" w:hAnsi="Tahoma" w:cs="Tahoma" w:eastAsia="Tahoma"/>
-          <w:color w:val="555555"/>
-          <w:spacing w:val="0"/>
-          <w:position w:val="0"/>
-          <w:sz w:val="20"/>
-          <w:shd w:fill="auto" w:val="clear"/>
-        </w:rPr>
-        <w:t xml:space="preserve">Classnames</w:t>
-      </w:r>
-      <w:r>
-        <w:rPr>
-          <w:rFonts w:ascii="Tahoma" w:hAnsi="Tahoma" w:cs="Tahoma" w:eastAsia="Tahoma"/>
-          <w:color w:val="555555"/>
-          <w:spacing w:val="0"/>
-          <w:position w:val="0"/>
-          <w:sz w:val="20"/>
-          <w:shd w:fill="auto" w:val="clear"/>
-        </w:rPr>
-        <w:t xml:space="preserve">, </w:t>
-      </w:r>
-      <w:r>
-        <w:rPr>
-          <w:rFonts w:ascii="Tahoma" w:hAnsi="Tahoma" w:cs="Tahoma" w:eastAsia="Tahoma"/>
-          <w:color w:val="555555"/>
-          <w:spacing w:val="0"/>
-          <w:position w:val="0"/>
-          <w:sz w:val="20"/>
-          <w:shd w:fill="auto" w:val="clear"/>
-        </w:rPr>
-        <w:t xml:space="preserve">React-router-dom</w:t>
+        <w:t xml:space="preserve">Axios, React-redux, Redux-form, Reselect, Classnames, React-router-dom</w:t>
       </w:r>
     </w:p>
     <w:p>
@@ -1067,51 +924,7 @@
           <w:sz w:val="20"/>
           <w:shd w:fill="auto" w:val="clear"/>
         </w:rPr>
-        <w:t xml:space="preserve">REST</w:t>
-      </w:r>
-      <w:r>
-        <w:rPr>
-          <w:rFonts w:ascii="Tahoma" w:hAnsi="Tahoma" w:cs="Tahoma" w:eastAsia="Tahoma"/>
-          <w:color w:val="555555"/>
-          <w:spacing w:val="0"/>
-          <w:position w:val="0"/>
-          <w:sz w:val="20"/>
-          <w:shd w:fill="auto" w:val="clear"/>
-        </w:rPr>
-        <w:t xml:space="preserve">, </w:t>
-      </w:r>
-      <w:r>
-        <w:rPr>
-          <w:rFonts w:ascii="Tahoma" w:hAnsi="Tahoma" w:cs="Tahoma" w:eastAsia="Tahoma"/>
-          <w:color w:val="555555"/>
-          <w:spacing w:val="0"/>
-          <w:position w:val="0"/>
-          <w:sz w:val="20"/>
-          <w:shd w:fill="auto" w:val="clear"/>
-        </w:rPr>
-        <w:t xml:space="preserve">FLUX</w:t>
-      </w:r>
-      <w:r>
-        <w:rPr>
-          <w:rFonts w:ascii="Tahoma" w:hAnsi="Tahoma" w:cs="Tahoma" w:eastAsia="Tahoma"/>
-          <w:color w:val="555555"/>
-          <w:spacing w:val="0"/>
-          <w:position w:val="0"/>
-          <w:sz w:val="20"/>
-          <w:shd w:fill="auto" w:val="clear"/>
-        </w:rPr>
-        <w:t xml:space="preserve">, </w:t>
-      </w:r>
-      <w:r>
-        <w:rPr>
-          <w:rFonts w:ascii="Tahoma" w:hAnsi="Tahoma" w:cs="Tahoma" w:eastAsia="Tahoma"/>
-          <w:color w:val="555555"/>
-          <w:spacing w:val="0"/>
-          <w:position w:val="0"/>
-          <w:sz w:val="20"/>
-          <w:shd w:fill="auto" w:val="clear"/>
-        </w:rPr>
-        <w:t xml:space="preserve">SPA</w:t>
+        <w:t xml:space="preserve">REST, FLUX, SPA, KISS, Styled components, MS SQL, TortoiseSVN, Typescript</w:t>
       </w:r>
     </w:p>
     <w:p>
@@ -1165,7 +978,7 @@
       <w:pPr>
         <w:numPr>
           <w:ilvl w:val="0"/>
-          <w:numId w:val="32"/>
+          <w:numId w:val="30"/>
         </w:numPr>
         <w:tabs>
           <w:tab w:val="left" w:pos="454" w:leader="none"/>
@@ -1220,7 +1033,7 @@
       <w:pPr>
         <w:numPr>
           <w:ilvl w:val="0"/>
-          <w:numId w:val="32"/>
+          <w:numId w:val="30"/>
         </w:numPr>
         <w:tabs>
           <w:tab w:val="left" w:pos="454" w:leader="none"/>
@@ -1276,7 +1089,7 @@
       <w:pPr>
         <w:numPr>
           <w:ilvl w:val="0"/>
-          <w:numId w:val="32"/>
+          <w:numId w:val="30"/>
         </w:numPr>
         <w:tabs>
           <w:tab w:val="left" w:pos="454" w:leader="none"/>
@@ -1386,7 +1199,7 @@
       <w:pPr>
         <w:numPr>
           <w:ilvl w:val="0"/>
-          <w:numId w:val="37"/>
+          <w:numId w:val="35"/>
         </w:numPr>
         <w:tabs>
           <w:tab w:val="left" w:pos="454" w:leader="none"/>
@@ -1464,7 +1277,7 @@
       <w:pPr>
         <w:numPr>
           <w:ilvl w:val="0"/>
-          <w:numId w:val="37"/>
+          <w:numId w:val="35"/>
         </w:numPr>
         <w:tabs>
           <w:tab w:val="left" w:pos="454" w:leader="none"/>
@@ -4101,10 +3914,10 @@
   <w:num w:numId="28">
     <w:abstractNumId w:val="12"/>
   </w:num>
-  <w:num w:numId="32">
+  <w:num w:numId="30">
     <w:abstractNumId w:val="6"/>
   </w:num>
-  <w:num w:numId="37">
+  <w:num w:numId="35">
     <w:abstractNumId w:val="0"/>
   </w:num>
 </w:numbering>

</xml_diff>